<commit_message>
dernière version de la documentation version PDF
</commit_message>
<xml_diff>
--- a/documentation/Installation_POC_Donation.docx
+++ b/documentation/Installation_POC_Donation.docx
@@ -2,16 +2,6 @@
 <file path=word/document.xml><?xml version="1.0" encoding="utf-8"?>
 <w:document xmlns:o="urn:schemas-microsoft-com:office:office" xmlns:r="http://schemas.openxmlformats.org/officeDocument/2006/relationships" xmlns:v="urn:schemas-microsoft-com:vml" xmlns:w="http://schemas.openxmlformats.org/wordprocessingml/2006/main" xmlns:w10="urn:schemas-microsoft-com:office:word" xmlns:wp="http://schemas.openxmlformats.org/drawingml/2006/wordprocessingDrawing" xmlns:wps="http://schemas.microsoft.com/office/word/2010/wordprocessingShape" xmlns:wpg="http://schemas.microsoft.com/office/word/2010/wordprocessingGroup" xmlns:mc="http://schemas.openxmlformats.org/markup-compatibility/2006" xmlns:wp14="http://schemas.microsoft.com/office/word/2010/wordprocessingDrawing" xmlns:w14="http://schemas.microsoft.com/office/word/2010/wordml" mc:Ignorable="w14 wp14">
   <w:body>
-    <w:p>
-      <w:pPr>
-        <w:pStyle w:val="Normal"/>
-        <w:spacing w:lineRule="auto" w:line="240" w:before="0" w:after="280"/>
-        <w:rPr/>
-      </w:pPr>
-      <w:r>
-        <w:rPr/>
-      </w:r>
-    </w:p>
     <w:p>
       <w:pPr>
         <w:sectPr>
@@ -4310,7 +4300,7 @@
               <w:pStyle w:val="Normal"/>
               <w:widowControl/>
               <w:suppressAutoHyphens w:val="true"/>
-              <w:overflowPunct w:val="true"/>
+              <w:overflowPunct w:val="false"/>
               <w:bidi w:val="0"/>
               <w:spacing w:lineRule="auto" w:line="276" w:before="0" w:after="200"/>
               <w:ind w:left="0" w:right="0" w:hanging="0"/>
@@ -4390,7 +4380,7 @@
               <w:pStyle w:val="Normal"/>
               <w:widowControl/>
               <w:suppressAutoHyphens w:val="true"/>
-              <w:overflowPunct w:val="true"/>
+              <w:overflowPunct w:val="false"/>
               <w:bidi w:val="0"/>
               <w:spacing w:lineRule="auto" w:line="276" w:before="0" w:after="200"/>
               <w:ind w:left="0" w:right="0" w:hanging="0"/>
@@ -4414,7 +4404,7 @@
               <w:pStyle w:val="Normal"/>
               <w:widowControl/>
               <w:suppressAutoHyphens w:val="true"/>
-              <w:overflowPunct w:val="true"/>
+              <w:overflowPunct w:val="false"/>
               <w:bidi w:val="0"/>
               <w:spacing w:lineRule="auto" w:line="276" w:before="0" w:after="200"/>
               <w:ind w:left="0" w:right="0" w:hanging="0"/>
@@ -4438,7 +4428,7 @@
               <w:pStyle w:val="Normal"/>
               <w:widowControl/>
               <w:suppressAutoHyphens w:val="true"/>
-              <w:overflowPunct w:val="true"/>
+              <w:overflowPunct w:val="false"/>
               <w:bidi w:val="0"/>
               <w:spacing w:lineRule="auto" w:line="276" w:before="0" w:after="200"/>
               <w:ind w:left="0" w:right="0" w:hanging="0"/>
@@ -4462,7 +4452,7 @@
               <w:pStyle w:val="Normal"/>
               <w:widowControl/>
               <w:suppressAutoHyphens w:val="true"/>
-              <w:overflowPunct w:val="true"/>
+              <w:overflowPunct w:val="false"/>
               <w:bidi w:val="0"/>
               <w:spacing w:lineRule="auto" w:line="276" w:before="0" w:after="200"/>
               <w:ind w:left="0" w:right="0" w:hanging="0"/>
@@ -4486,7 +4476,7 @@
               <w:pStyle w:val="Normal"/>
               <w:widowControl/>
               <w:suppressAutoHyphens w:val="true"/>
-              <w:overflowPunct w:val="true"/>
+              <w:overflowPunct w:val="false"/>
               <w:bidi w:val="0"/>
               <w:spacing w:lineRule="auto" w:line="276" w:before="0" w:after="200"/>
               <w:ind w:left="0" w:right="0" w:hanging="0"/>
@@ -4510,7 +4500,7 @@
               <w:pStyle w:val="Normal"/>
               <w:widowControl/>
               <w:suppressAutoHyphens w:val="true"/>
-              <w:overflowPunct w:val="true"/>
+              <w:overflowPunct w:val="false"/>
               <w:bidi w:val="0"/>
               <w:spacing w:lineRule="auto" w:line="276" w:before="0" w:after="200"/>
               <w:ind w:left="0" w:right="0" w:hanging="0"/>
@@ -4534,7 +4524,7 @@
               <w:pStyle w:val="Normal"/>
               <w:widowControl/>
               <w:suppressAutoHyphens w:val="true"/>
-              <w:overflowPunct w:val="true"/>
+              <w:overflowPunct w:val="false"/>
               <w:bidi w:val="0"/>
               <w:spacing w:lineRule="auto" w:line="276" w:before="0" w:after="200"/>
               <w:ind w:left="0" w:right="0" w:hanging="0"/>
@@ -4558,7 +4548,7 @@
               <w:pStyle w:val="Normal"/>
               <w:widowControl/>
               <w:suppressAutoHyphens w:val="true"/>
-              <w:overflowPunct w:val="true"/>
+              <w:overflowPunct w:val="false"/>
               <w:bidi w:val="0"/>
               <w:spacing w:lineRule="auto" w:line="276" w:before="0" w:after="200"/>
               <w:ind w:left="0" w:right="0" w:hanging="0"/>
@@ -4582,7 +4572,7 @@
               <w:pStyle w:val="Normal"/>
               <w:widowControl/>
               <w:suppressAutoHyphens w:val="true"/>
-              <w:overflowPunct w:val="true"/>
+              <w:overflowPunct w:val="false"/>
               <w:bidi w:val="0"/>
               <w:spacing w:lineRule="auto" w:line="276" w:before="0" w:after="200"/>
               <w:ind w:left="0" w:right="0" w:hanging="0"/>
@@ -4606,7 +4596,7 @@
               <w:pStyle w:val="Normal"/>
               <w:widowControl/>
               <w:suppressAutoHyphens w:val="true"/>
-              <w:overflowPunct w:val="true"/>
+              <w:overflowPunct w:val="false"/>
               <w:bidi w:val="0"/>
               <w:spacing w:lineRule="auto" w:line="276" w:before="0" w:after="200"/>
               <w:ind w:left="0" w:right="0" w:hanging="0"/>
@@ -4675,7 +4665,7 @@
               <w:pStyle w:val="Normal"/>
               <w:widowControl/>
               <w:suppressAutoHyphens w:val="true"/>
-              <w:overflowPunct w:val="true"/>
+              <w:overflowPunct w:val="false"/>
               <w:bidi w:val="0"/>
               <w:spacing w:lineRule="auto" w:line="276" w:before="0" w:after="200"/>
               <w:ind w:left="0" w:right="0" w:hanging="0"/>
@@ -4699,7 +4689,7 @@
               <w:pStyle w:val="Normal"/>
               <w:widowControl/>
               <w:suppressAutoHyphens w:val="true"/>
-              <w:overflowPunct w:val="true"/>
+              <w:overflowPunct w:val="false"/>
               <w:bidi w:val="0"/>
               <w:spacing w:lineRule="auto" w:line="276" w:before="0" w:after="200"/>
               <w:ind w:left="0" w:right="0" w:hanging="0"/>
@@ -4723,7 +4713,7 @@
               <w:pStyle w:val="Normal"/>
               <w:widowControl/>
               <w:suppressAutoHyphens w:val="true"/>
-              <w:overflowPunct w:val="true"/>
+              <w:overflowPunct w:val="false"/>
               <w:bidi w:val="0"/>
               <w:spacing w:lineRule="auto" w:line="276" w:before="0" w:after="200"/>
               <w:ind w:left="0" w:right="0" w:hanging="0"/>
@@ -4747,7 +4737,7 @@
               <w:pStyle w:val="Normal"/>
               <w:widowControl/>
               <w:suppressAutoHyphens w:val="true"/>
-              <w:overflowPunct w:val="true"/>
+              <w:overflowPunct w:val="false"/>
               <w:bidi w:val="0"/>
               <w:spacing w:lineRule="auto" w:line="276" w:before="0" w:after="200"/>
               <w:ind w:left="0" w:right="0" w:hanging="0"/>
@@ -4771,7 +4761,7 @@
               <w:pStyle w:val="Normal"/>
               <w:widowControl/>
               <w:suppressAutoHyphens w:val="true"/>
-              <w:overflowPunct w:val="true"/>
+              <w:overflowPunct w:val="false"/>
               <w:bidi w:val="0"/>
               <w:spacing w:lineRule="auto" w:line="276" w:before="0" w:after="200"/>
               <w:ind w:left="0" w:right="0" w:hanging="0"/>
@@ -4795,7 +4785,7 @@
               <w:pStyle w:val="Normal"/>
               <w:widowControl/>
               <w:suppressAutoHyphens w:val="true"/>
-              <w:overflowPunct w:val="true"/>
+              <w:overflowPunct w:val="false"/>
               <w:bidi w:val="0"/>
               <w:spacing w:lineRule="auto" w:line="276" w:before="0" w:after="200"/>
               <w:ind w:left="0" w:right="0" w:hanging="0"/>
@@ -4819,7 +4809,7 @@
               <w:pStyle w:val="Normal"/>
               <w:widowControl/>
               <w:suppressAutoHyphens w:val="true"/>
-              <w:overflowPunct w:val="true"/>
+              <w:overflowPunct w:val="false"/>
               <w:bidi w:val="0"/>
               <w:spacing w:lineRule="auto" w:line="276" w:before="0" w:after="200"/>
               <w:ind w:left="0" w:right="0" w:hanging="0"/>
@@ -4843,7 +4833,7 @@
               <w:pStyle w:val="Normal"/>
               <w:widowControl/>
               <w:suppressAutoHyphens w:val="true"/>
-              <w:overflowPunct w:val="true"/>
+              <w:overflowPunct w:val="false"/>
               <w:bidi w:val="0"/>
               <w:spacing w:lineRule="auto" w:line="276" w:before="0" w:after="200"/>
               <w:ind w:left="0" w:right="0" w:hanging="0"/>
@@ -4867,7 +4857,7 @@
               <w:pStyle w:val="Normal"/>
               <w:widowControl/>
               <w:suppressAutoHyphens w:val="true"/>
-              <w:overflowPunct w:val="true"/>
+              <w:overflowPunct w:val="false"/>
               <w:bidi w:val="0"/>
               <w:spacing w:lineRule="auto" w:line="276" w:before="0" w:after="200"/>
               <w:ind w:left="0" w:right="0" w:hanging="0"/>
@@ -4885,7 +4875,52 @@
                 <w:szCs w:val="20"/>
               </w:rPr>
               <w:drawing>
-                <wp:anchor behindDoc="0" distT="0" distB="0" distL="0" distR="0" simplePos="0" locked="0" layoutInCell="1" allowOverlap="1" relativeHeight="13">
+                <wp:anchor behindDoc="0" distT="0" distB="0" distL="0" distR="0" simplePos="0" locked="0" layoutInCell="1" allowOverlap="1" relativeHeight="10">
+                  <wp:simplePos x="0" y="0"/>
+                  <wp:positionH relativeFrom="column">
+                    <wp:posOffset>0</wp:posOffset>
+                  </wp:positionH>
+                  <wp:positionV relativeFrom="paragraph">
+                    <wp:posOffset>2262505</wp:posOffset>
+                  </wp:positionV>
+                  <wp:extent cx="3234690" cy="3219450"/>
+                  <wp:effectExtent l="0" t="0" r="0" b="0"/>
+                  <wp:wrapSquare wrapText="largest"/>
+                  <wp:docPr id="5" name="Image8" descr=""/>
+                  <wp:cNvGraphicFramePr>
+                    <a:graphicFrameLocks xmlns:a="http://schemas.openxmlformats.org/drawingml/2006/main" noChangeAspect="1"/>
+                  </wp:cNvGraphicFramePr>
+                  <a:graphic xmlns:a="http://schemas.openxmlformats.org/drawingml/2006/main">
+                    <a:graphicData uri="http://schemas.openxmlformats.org/drawingml/2006/picture">
+                      <pic:pic xmlns:pic="http://schemas.openxmlformats.org/drawingml/2006/picture">
+                        <pic:nvPicPr>
+                          <pic:cNvPr id="5" name="Image8" descr=""/>
+                          <pic:cNvPicPr>
+                            <a:picLocks noChangeAspect="1" noChangeArrowheads="1"/>
+                          </pic:cNvPicPr>
+                        </pic:nvPicPr>
+                        <pic:blipFill>
+                          <a:blip r:embed="rId11"/>
+                          <a:stretch>
+                            <a:fillRect/>
+                          </a:stretch>
+                        </pic:blipFill>
+                        <pic:spPr bwMode="auto">
+                          <a:xfrm>
+                            <a:off x="0" y="0"/>
+                            <a:ext cx="3234690" cy="3219450"/>
+                          </a:xfrm>
+                          <a:prstGeom prst="rect">
+                            <a:avLst/>
+                          </a:prstGeom>
+                        </pic:spPr>
+                      </pic:pic>
+                    </a:graphicData>
+                  </a:graphic>
+                </wp:anchor>
+              </w:drawing>
+              <w:drawing>
+                <wp:anchor behindDoc="0" distT="0" distB="0" distL="0" distR="0" simplePos="0" locked="0" layoutInCell="1" allowOverlap="1" relativeHeight="14">
                   <wp:simplePos x="0" y="0"/>
                   <wp:positionH relativeFrom="column">
                     <wp:align>center</wp:align>
@@ -4896,7 +4931,7 @@
                   <wp:extent cx="3234690" cy="3134360"/>
                   <wp:effectExtent l="0" t="0" r="0" b="0"/>
                   <wp:wrapSquare wrapText="largest"/>
-                  <wp:docPr id="5" name="Image7" descr=""/>
+                  <wp:docPr id="6" name="Image7" descr=""/>
                   <wp:cNvGraphicFramePr>
                     <a:graphicFrameLocks xmlns:a="http://schemas.openxmlformats.org/drawingml/2006/main" noChangeAspect="1"/>
                   </wp:cNvGraphicFramePr>
@@ -4904,13 +4939,13 @@
                     <a:graphicData uri="http://schemas.openxmlformats.org/drawingml/2006/picture">
                       <pic:pic xmlns:pic="http://schemas.openxmlformats.org/drawingml/2006/picture">
                         <pic:nvPicPr>
-                          <pic:cNvPr id="5" name="Image7" descr=""/>
+                          <pic:cNvPr id="6" name="Image7" descr=""/>
                           <pic:cNvPicPr>
                             <a:picLocks noChangeAspect="1" noChangeArrowheads="1"/>
                           </pic:cNvPicPr>
                         </pic:nvPicPr>
                         <pic:blipFill>
-                          <a:blip r:embed="rId11"/>
+                          <a:blip r:embed="rId12"/>
                           <a:stretch>
                             <a:fillRect/>
                           </a:stretch>
@@ -4929,51 +4964,6 @@
                   </a:graphic>
                 </wp:anchor>
               </w:drawing>
-              <w:drawing>
-                <wp:anchor behindDoc="0" distT="0" distB="0" distL="0" distR="0" simplePos="0" locked="0" layoutInCell="1" allowOverlap="1" relativeHeight="14">
-                  <wp:simplePos x="0" y="0"/>
-                  <wp:positionH relativeFrom="column">
-                    <wp:posOffset>0</wp:posOffset>
-                  </wp:positionH>
-                  <wp:positionV relativeFrom="paragraph">
-                    <wp:posOffset>2262505</wp:posOffset>
-                  </wp:positionV>
-                  <wp:extent cx="3234690" cy="3219450"/>
-                  <wp:effectExtent l="0" t="0" r="0" b="0"/>
-                  <wp:wrapSquare wrapText="largest"/>
-                  <wp:docPr id="6" name="Image8" descr=""/>
-                  <wp:cNvGraphicFramePr>
-                    <a:graphicFrameLocks xmlns:a="http://schemas.openxmlformats.org/drawingml/2006/main" noChangeAspect="1"/>
-                  </wp:cNvGraphicFramePr>
-                  <a:graphic xmlns:a="http://schemas.openxmlformats.org/drawingml/2006/main">
-                    <a:graphicData uri="http://schemas.openxmlformats.org/drawingml/2006/picture">
-                      <pic:pic xmlns:pic="http://schemas.openxmlformats.org/drawingml/2006/picture">
-                        <pic:nvPicPr>
-                          <pic:cNvPr id="6" name="Image8" descr=""/>
-                          <pic:cNvPicPr>
-                            <a:picLocks noChangeAspect="1" noChangeArrowheads="1"/>
-                          </pic:cNvPicPr>
-                        </pic:nvPicPr>
-                        <pic:blipFill>
-                          <a:blip r:embed="rId12"/>
-                          <a:stretch>
-                            <a:fillRect/>
-                          </a:stretch>
-                        </pic:blipFill>
-                        <pic:spPr bwMode="auto">
-                          <a:xfrm>
-                            <a:off x="0" y="0"/>
-                            <a:ext cx="3234690" cy="3219450"/>
-                          </a:xfrm>
-                          <a:prstGeom prst="rect">
-                            <a:avLst/>
-                          </a:prstGeom>
-                        </pic:spPr>
-                      </pic:pic>
-                    </a:graphicData>
-                  </a:graphic>
-                </wp:anchor>
-              </w:drawing>
             </w:r>
           </w:p>
           <w:p>
@@ -4981,7 +4971,7 @@
               <w:pStyle w:val="Normal"/>
               <w:widowControl/>
               <w:suppressAutoHyphens w:val="true"/>
-              <w:overflowPunct w:val="true"/>
+              <w:overflowPunct w:val="false"/>
               <w:bidi w:val="0"/>
               <w:spacing w:lineRule="auto" w:line="276" w:before="0" w:after="200"/>
               <w:ind w:left="0" w:right="0" w:hanging="0"/>
@@ -5140,7 +5130,7 @@
               <w:pStyle w:val="Normal"/>
               <w:widowControl/>
               <w:suppressAutoHyphens w:val="true"/>
-              <w:overflowPunct w:val="true"/>
+              <w:overflowPunct w:val="false"/>
               <w:bidi w:val="0"/>
               <w:spacing w:lineRule="auto" w:line="276" w:before="0" w:after="200"/>
               <w:ind w:left="0" w:right="0" w:hanging="0"/>
@@ -5185,7 +5175,7 @@
               <w:pStyle w:val="Normal"/>
               <w:widowControl/>
               <w:suppressAutoHyphens w:val="true"/>
-              <w:overflowPunct w:val="true"/>
+              <w:overflowPunct w:val="false"/>
               <w:bidi w:val="0"/>
               <w:spacing w:lineRule="auto" w:line="276" w:before="0" w:after="200"/>
               <w:ind w:left="0" w:right="0" w:hanging="0"/>
@@ -5220,7 +5210,7 @@
                 <w:numId w:val="6"/>
               </w:numPr>
               <w:suppressAutoHyphens w:val="true"/>
-              <w:overflowPunct w:val="true"/>
+              <w:overflowPunct w:val="false"/>
               <w:bidi w:val="0"/>
               <w:spacing w:lineRule="auto" w:line="276" w:before="0" w:after="200"/>
               <w:jc w:val="left"/>
@@ -5254,7 +5244,7 @@
                 <w:numId w:val="6"/>
               </w:numPr>
               <w:suppressAutoHyphens w:val="true"/>
-              <w:overflowPunct w:val="true"/>
+              <w:overflowPunct w:val="false"/>
               <w:bidi w:val="0"/>
               <w:spacing w:lineRule="auto" w:line="276" w:before="0" w:after="200"/>
               <w:jc w:val="left"/>
@@ -5288,7 +5278,7 @@
                 <w:numId w:val="6"/>
               </w:numPr>
               <w:suppressAutoHyphens w:val="true"/>
-              <w:overflowPunct w:val="true"/>
+              <w:overflowPunct w:val="false"/>
               <w:bidi w:val="0"/>
               <w:spacing w:lineRule="auto" w:line="276" w:before="0" w:after="200"/>
               <w:jc w:val="left"/>
@@ -5353,7 +5343,7 @@
                 <w:numId w:val="6"/>
               </w:numPr>
               <w:suppressAutoHyphens w:val="true"/>
-              <w:overflowPunct w:val="true"/>
+              <w:overflowPunct w:val="false"/>
               <w:bidi w:val="0"/>
               <w:spacing w:lineRule="auto" w:line="276" w:before="0" w:after="200"/>
               <w:jc w:val="left"/>
@@ -5411,7 +5401,7 @@
                 <w:numId w:val="6"/>
               </w:numPr>
               <w:suppressAutoHyphens w:val="true"/>
-              <w:overflowPunct w:val="true"/>
+              <w:overflowPunct w:val="false"/>
               <w:bidi w:val="0"/>
               <w:spacing w:lineRule="auto" w:line="276" w:before="0" w:after="200"/>
               <w:jc w:val="left"/>
@@ -5441,7 +5431,7 @@
               <w:pStyle w:val="Normal"/>
               <w:widowControl/>
               <w:suppressAutoHyphens w:val="true"/>
-              <w:overflowPunct w:val="true"/>
+              <w:overflowPunct w:val="false"/>
               <w:bidi w:val="0"/>
               <w:spacing w:lineRule="auto" w:line="276" w:before="0" w:after="200"/>
               <w:jc w:val="left"/>
@@ -5573,7 +5563,7 @@
     </w:r>
     <w:r>
       <w:rPr/>
-      <w:t>Installation POC DonationV2.docx</w:t>
+      <w:t>Installation_POC_Donation.docx</w:t>
     </w:r>
     <w:r>
       <w:rPr/>
@@ -6107,6 +6097,57 @@
           <w:r>
             <w:rPr/>
             <w:br/>
+          </w:r>
+          <w:r>
+            <w:rPr/>
+            <w:drawing>
+              <wp:inline distT="0" distB="0" distL="0" distR="0">
+                <wp:extent cx="514350" cy="504825"/>
+                <wp:effectExtent l="0" t="0" r="0" b="0"/>
+                <wp:docPr id="9" name="Image10" descr=""/>
+                <wp:cNvGraphicFramePr>
+                  <a:graphicFrameLocks xmlns:a="http://schemas.openxmlformats.org/drawingml/2006/main" noChangeAspect="1"/>
+                </wp:cNvGraphicFramePr>
+                <a:graphic xmlns:a="http://schemas.openxmlformats.org/drawingml/2006/main">
+                  <a:graphicData uri="http://schemas.openxmlformats.org/drawingml/2006/picture">
+                    <pic:pic xmlns:pic="http://schemas.openxmlformats.org/drawingml/2006/picture">
+                      <pic:nvPicPr>
+                        <pic:cNvPr id="9" name="Image10" descr=""/>
+                        <pic:cNvPicPr>
+                          <a:picLocks noChangeAspect="1" noChangeArrowheads="1"/>
+                        </pic:cNvPicPr>
+                      </pic:nvPicPr>
+                      <pic:blipFill>
+                        <a:blip r:embed="rId2"/>
+                        <a:stretch>
+                          <a:fillRect/>
+                        </a:stretch>
+                      </pic:blipFill>
+                      <pic:spPr bwMode="auto">
+                        <a:xfrm>
+                          <a:off x="0" y="0"/>
+                          <a:ext cx="514350" cy="504825"/>
+                        </a:xfrm>
+                        <a:prstGeom prst="rect">
+                          <a:avLst/>
+                        </a:prstGeom>
+                      </pic:spPr>
+                    </pic:pic>
+                  </a:graphicData>
+                </a:graphic>
+              </wp:inline>
+            </w:drawing>
+          </w:r>
+        </w:p>
+        <w:p>
+          <w:pPr>
+            <w:pStyle w:val="Normal"/>
+            <w:spacing w:before="0" w:after="200"/>
+            <w:jc w:val="center"/>
+            <w:rPr/>
+          </w:pPr>
+          <w:r>
+            <w:rPr/>
           </w:r>
         </w:p>
       </w:tc>
@@ -6911,7 +6952,7 @@
     <w:pPr>
       <w:widowControl/>
       <w:suppressAutoHyphens w:val="true"/>
-      <w:overflowPunct w:val="true"/>
+      <w:overflowPunct w:val="false"/>
       <w:bidi w:val="0"/>
       <w:spacing w:lineRule="auto" w:line="276" w:before="0" w:after="200"/>
       <w:jc w:val="left"/>
@@ -9283,6 +9324,318 @@
       <w:lang w:val="fr-FR" w:eastAsia="zh-CN" w:bidi="ar-SA"/>
     </w:rPr>
   </w:style>
+  <w:style w:type="character" w:styleId="ListLabel148">
+    <w:name w:val="ListLabel 148"/>
+    <w:qFormat/>
+    <w:rPr>
+      <w:rFonts w:ascii="Calibri" w:hAnsi="Calibri" w:cs="Times New Roman"/>
+    </w:rPr>
+  </w:style>
+  <w:style w:type="character" w:styleId="ListLabel149">
+    <w:name w:val="ListLabel 149"/>
+    <w:qFormat/>
+    <w:rPr>
+      <w:rFonts w:cs="Times New Roman"/>
+    </w:rPr>
+  </w:style>
+  <w:style w:type="character" w:styleId="ListLabel150">
+    <w:name w:val="ListLabel 150"/>
+    <w:qFormat/>
+    <w:rPr>
+      <w:rFonts w:cs="Times New Roman"/>
+    </w:rPr>
+  </w:style>
+  <w:style w:type="character" w:styleId="ListLabel151">
+    <w:name w:val="ListLabel 151"/>
+    <w:qFormat/>
+    <w:rPr>
+      <w:rFonts w:cs="Times New Roman"/>
+    </w:rPr>
+  </w:style>
+  <w:style w:type="character" w:styleId="ListLabel152">
+    <w:name w:val="ListLabel 152"/>
+    <w:qFormat/>
+    <w:rPr>
+      <w:rFonts w:cs="Times New Roman"/>
+    </w:rPr>
+  </w:style>
+  <w:style w:type="character" w:styleId="ListLabel153">
+    <w:name w:val="ListLabel 153"/>
+    <w:qFormat/>
+    <w:rPr>
+      <w:rFonts w:cs="Times New Roman"/>
+    </w:rPr>
+  </w:style>
+  <w:style w:type="character" w:styleId="ListLabel154">
+    <w:name w:val="ListLabel 154"/>
+    <w:qFormat/>
+    <w:rPr>
+      <w:rFonts w:cs="Times New Roman"/>
+    </w:rPr>
+  </w:style>
+  <w:style w:type="character" w:styleId="ListLabel155">
+    <w:name w:val="ListLabel 155"/>
+    <w:qFormat/>
+    <w:rPr>
+      <w:rFonts w:cs="Times New Roman"/>
+    </w:rPr>
+  </w:style>
+  <w:style w:type="character" w:styleId="ListLabel156">
+    <w:name w:val="ListLabel 156"/>
+    <w:qFormat/>
+    <w:rPr>
+      <w:rFonts w:cs="Times New Roman"/>
+    </w:rPr>
+  </w:style>
+  <w:style w:type="character" w:styleId="ListLabel157">
+    <w:name w:val="ListLabel 157"/>
+    <w:qFormat/>
+    <w:rPr>
+      <w:rFonts w:cs="Times New Roman"/>
+    </w:rPr>
+  </w:style>
+  <w:style w:type="character" w:styleId="ListLabel158">
+    <w:name w:val="ListLabel 158"/>
+    <w:qFormat/>
+    <w:rPr>
+      <w:rFonts w:cs="Times New Roman"/>
+    </w:rPr>
+  </w:style>
+  <w:style w:type="character" w:styleId="ListLabel159">
+    <w:name w:val="ListLabel 159"/>
+    <w:qFormat/>
+    <w:rPr>
+      <w:rFonts w:cs="Times New Roman"/>
+    </w:rPr>
+  </w:style>
+  <w:style w:type="character" w:styleId="ListLabel160">
+    <w:name w:val="ListLabel 160"/>
+    <w:qFormat/>
+    <w:rPr>
+      <w:rFonts w:cs="Times New Roman"/>
+    </w:rPr>
+  </w:style>
+  <w:style w:type="character" w:styleId="ListLabel161">
+    <w:name w:val="ListLabel 161"/>
+    <w:qFormat/>
+    <w:rPr>
+      <w:rFonts w:cs="Times New Roman"/>
+    </w:rPr>
+  </w:style>
+  <w:style w:type="character" w:styleId="ListLabel162">
+    <w:name w:val="ListLabel 162"/>
+    <w:qFormat/>
+    <w:rPr>
+      <w:rFonts w:cs="Times New Roman"/>
+    </w:rPr>
+  </w:style>
+  <w:style w:type="character" w:styleId="ListLabel163">
+    <w:name w:val="ListLabel 163"/>
+    <w:qFormat/>
+    <w:rPr>
+      <w:rFonts w:cs="Times New Roman"/>
+    </w:rPr>
+  </w:style>
+  <w:style w:type="character" w:styleId="ListLabel164">
+    <w:name w:val="ListLabel 164"/>
+    <w:qFormat/>
+    <w:rPr>
+      <w:rFonts w:cs="Times New Roman"/>
+    </w:rPr>
+  </w:style>
+  <w:style w:type="character" w:styleId="ListLabel165">
+    <w:name w:val="ListLabel 165"/>
+    <w:qFormat/>
+    <w:rPr>
+      <w:rFonts w:cs="Times New Roman"/>
+    </w:rPr>
+  </w:style>
+  <w:style w:type="character" w:styleId="ListLabel166">
+    <w:name w:val="ListLabel 166"/>
+    <w:qFormat/>
+    <w:rPr>
+      <w:rFonts w:cs="OpenSymbol;Arial Unicode MS"/>
+    </w:rPr>
+  </w:style>
+  <w:style w:type="character" w:styleId="ListLabel167">
+    <w:name w:val="ListLabel 167"/>
+    <w:qFormat/>
+    <w:rPr>
+      <w:rFonts w:cs="OpenSymbol;Arial Unicode MS"/>
+    </w:rPr>
+  </w:style>
+  <w:style w:type="character" w:styleId="ListLabel168">
+    <w:name w:val="ListLabel 168"/>
+    <w:qFormat/>
+    <w:rPr>
+      <w:rFonts w:cs="OpenSymbol;Arial Unicode MS"/>
+    </w:rPr>
+  </w:style>
+  <w:style w:type="character" w:styleId="ListLabel169">
+    <w:name w:val="ListLabel 169"/>
+    <w:qFormat/>
+    <w:rPr>
+      <w:rFonts w:cs="OpenSymbol;Arial Unicode MS"/>
+    </w:rPr>
+  </w:style>
+  <w:style w:type="character" w:styleId="ListLabel170">
+    <w:name w:val="ListLabel 170"/>
+    <w:qFormat/>
+    <w:rPr>
+      <w:rFonts w:cs="OpenSymbol;Arial Unicode MS"/>
+    </w:rPr>
+  </w:style>
+  <w:style w:type="character" w:styleId="ListLabel171">
+    <w:name w:val="ListLabel 171"/>
+    <w:qFormat/>
+    <w:rPr>
+      <w:rFonts w:cs="OpenSymbol;Arial Unicode MS"/>
+    </w:rPr>
+  </w:style>
+  <w:style w:type="character" w:styleId="ListLabel172">
+    <w:name w:val="ListLabel 172"/>
+    <w:qFormat/>
+    <w:rPr>
+      <w:rFonts w:cs="OpenSymbol;Arial Unicode MS"/>
+    </w:rPr>
+  </w:style>
+  <w:style w:type="character" w:styleId="ListLabel173">
+    <w:name w:val="ListLabel 173"/>
+    <w:qFormat/>
+    <w:rPr>
+      <w:rFonts w:cs="OpenSymbol;Arial Unicode MS"/>
+    </w:rPr>
+  </w:style>
+  <w:style w:type="character" w:styleId="ListLabel174">
+    <w:name w:val="ListLabel 174"/>
+    <w:qFormat/>
+    <w:rPr>
+      <w:rFonts w:cs="OpenSymbol;Arial Unicode MS"/>
+    </w:rPr>
+  </w:style>
+  <w:style w:type="character" w:styleId="ListLabel175">
+    <w:name w:val="ListLabel 175"/>
+    <w:qFormat/>
+    <w:rPr>
+      <w:rFonts w:ascii="Calibri" w:hAnsi="Calibri" w:cs="OpenSymbol"/>
+      <w:sz w:val="20"/>
+    </w:rPr>
+  </w:style>
+  <w:style w:type="character" w:styleId="ListLabel176">
+    <w:name w:val="ListLabel 176"/>
+    <w:qFormat/>
+    <w:rPr>
+      <w:rFonts w:cs="OpenSymbol"/>
+    </w:rPr>
+  </w:style>
+  <w:style w:type="character" w:styleId="ListLabel177">
+    <w:name w:val="ListLabel 177"/>
+    <w:qFormat/>
+    <w:rPr>
+      <w:rFonts w:cs="OpenSymbol"/>
+    </w:rPr>
+  </w:style>
+  <w:style w:type="character" w:styleId="ListLabel178">
+    <w:name w:val="ListLabel 178"/>
+    <w:qFormat/>
+    <w:rPr>
+      <w:rFonts w:cs="OpenSymbol"/>
+    </w:rPr>
+  </w:style>
+  <w:style w:type="character" w:styleId="ListLabel179">
+    <w:name w:val="ListLabel 179"/>
+    <w:qFormat/>
+    <w:rPr>
+      <w:rFonts w:cs="OpenSymbol"/>
+    </w:rPr>
+  </w:style>
+  <w:style w:type="character" w:styleId="ListLabel180">
+    <w:name w:val="ListLabel 180"/>
+    <w:qFormat/>
+    <w:rPr>
+      <w:rFonts w:cs="OpenSymbol"/>
+    </w:rPr>
+  </w:style>
+  <w:style w:type="character" w:styleId="ListLabel181">
+    <w:name w:val="ListLabel 181"/>
+    <w:qFormat/>
+    <w:rPr>
+      <w:rFonts w:cs="OpenSymbol"/>
+    </w:rPr>
+  </w:style>
+  <w:style w:type="character" w:styleId="ListLabel182">
+    <w:name w:val="ListLabel 182"/>
+    <w:qFormat/>
+    <w:rPr>
+      <w:rFonts w:cs="OpenSymbol"/>
+    </w:rPr>
+  </w:style>
+  <w:style w:type="character" w:styleId="ListLabel183">
+    <w:name w:val="ListLabel 183"/>
+    <w:qFormat/>
+    <w:rPr>
+      <w:rFonts w:cs="OpenSymbol"/>
+    </w:rPr>
+  </w:style>
+  <w:style w:type="character" w:styleId="ListLabel184">
+    <w:name w:val="ListLabel 184"/>
+    <w:qFormat/>
+    <w:rPr>
+      <w:color w:val="000000"/>
+      <w:sz w:val="20"/>
+      <w:szCs w:val="20"/>
+    </w:rPr>
+  </w:style>
+  <w:style w:type="character" w:styleId="ListLabel185">
+    <w:name w:val="ListLabel 185"/>
+    <w:qFormat/>
+    <w:rPr>
+      <w:rFonts w:eastAsia="Times New Roman" w:cs="Times New Roman"/>
+      <w:b w:val="false"/>
+      <w:bCs w:val="false"/>
+      <w:i w:val="false"/>
+      <w:caps w:val="false"/>
+      <w:smallCaps w:val="false"/>
+      <w:strike w:val="false"/>
+      <w:dstrike w:val="false"/>
+      <w:color w:val="000000"/>
+      <w:spacing w:val="0"/>
+      <w:sz w:val="20"/>
+      <w:szCs w:val="20"/>
+      <w:u w:val="none"/>
+      <w:effect w:val="none"/>
+      <w:lang w:val="fr-FR" w:eastAsia="zh-CN" w:bidi="ar-SA"/>
+    </w:rPr>
+  </w:style>
+  <w:style w:type="character" w:styleId="ListLabel186">
+    <w:name w:val="ListLabel 186"/>
+    <w:qFormat/>
+    <w:rPr>
+      <w:rFonts w:eastAsia="Times New Roman" w:cs="Times New Roman"/>
+      <w:b w:val="false"/>
+      <w:bCs w:val="false"/>
+      <w:i w:val="false"/>
+      <w:caps w:val="false"/>
+      <w:smallCaps w:val="false"/>
+      <w:color w:val="000000"/>
+      <w:spacing w:val="0"/>
+      <w:sz w:val="20"/>
+      <w:szCs w:val="20"/>
+      <w:lang w:val="fr-FR" w:eastAsia="zh-CN" w:bidi="ar-SA"/>
+    </w:rPr>
+  </w:style>
+  <w:style w:type="character" w:styleId="ListLabel187">
+    <w:name w:val="ListLabel 187"/>
+    <w:qFormat/>
+    <w:rPr>
+      <w:rFonts w:eastAsia="Times New Roman" w:cs="Times New Roman"/>
+      <w:color w:val="000000"/>
+      <w:kern w:val="0"/>
+      <w:sz w:val="20"/>
+      <w:szCs w:val="20"/>
+      <w:lang w:val="fr-FR" w:eastAsia="zh-CN" w:bidi="ar-SA"/>
+    </w:rPr>
+  </w:style>
   <w:style w:type="paragraph" w:styleId="Titre">
     <w:name w:val="Titre"/>
     <w:basedOn w:val="Normal"/>
@@ -9425,7 +9778,7 @@
         <w:tab w:val="left" w:pos="926" w:leader="none"/>
         <w:tab w:val="left" w:pos="1287" w:leader="none"/>
       </w:tabs>
-      <w:overflowPunct w:val="false"/>
+      <w:overflowPunct w:val="true"/>
       <w:spacing w:before="40" w:after="40"/>
       <w:ind w:left="1287" w:right="0" w:hanging="360"/>
     </w:pPr>
@@ -9440,7 +9793,7 @@
     <w:pPr>
       <w:widowControl/>
       <w:suppressAutoHyphens w:val="true"/>
-      <w:overflowPunct w:val="true"/>
+      <w:overflowPunct w:val="false"/>
       <w:bidi w:val="0"/>
       <w:spacing w:lineRule="auto" w:line="276" w:before="0" w:after="120"/>
       <w:jc w:val="left"/>
@@ -9471,7 +9824,7 @@
     <w:qFormat/>
     <w:pPr>
       <w:widowControl w:val="false"/>
-      <w:overflowPunct w:val="false"/>
+      <w:overflowPunct w:val="true"/>
       <w:spacing w:before="60" w:after="60"/>
       <w:jc w:val="center"/>
     </w:pPr>
@@ -9493,7 +9846,7 @@
       <w:tabs>
         <w:tab w:val="left" w:pos="720" w:leader="none"/>
       </w:tabs>
-      <w:overflowPunct w:val="false"/>
+      <w:overflowPunct w:val="true"/>
       <w:ind w:left="357" w:right="0" w:hanging="357"/>
       <w:jc w:val="both"/>
     </w:pPr>
@@ -9665,7 +10018,7 @@
     <w:pPr>
       <w:widowControl/>
       <w:suppressAutoHyphens w:val="true"/>
-      <w:overflowPunct w:val="true"/>
+      <w:overflowPunct w:val="false"/>
       <w:bidi w:val="0"/>
       <w:spacing w:lineRule="auto" w:line="276" w:before="0" w:after="200"/>
       <w:jc w:val="left"/>

</xml_diff>